<commit_message>
Modified to update the word documentation.
</commit_message>
<xml_diff>
--- a/docs/POS docs.docx
+++ b/docs/POS docs.docx
@@ -3,11 +3,9 @@
 <w:document xmlns:ve="http://schemas.openxmlformats.org/markup-compatibility/2006" xmlns:o="urn:schemas-microsoft-com:office:office" xmlns:r="http://schemas.openxmlformats.org/officeDocument/2006/relationships" xmlns:m="http://schemas.openxmlformats.org/officeDocument/2006/math" xmlns:v="urn:schemas-microsoft-com:vml" xmlns:wp="http://schemas.openxmlformats.org/drawingml/2006/wordprocessingDrawing" xmlns:w10="urn:schemas-microsoft-com:office:word" xmlns:w="http://schemas.openxmlformats.org/wordprocessingml/2006/main" xmlns:wne="http://schemas.microsoft.com/office/word/2006/wordml">
   <w:body>
     <w:p>
-      <w:proofErr w:type="spellStart"/>
       <w:r>
         <w:t>Backoffice</w:t>
       </w:r>
-      <w:proofErr w:type="spellEnd"/>
     </w:p>
     <w:p>
       <w:pPr>
@@ -341,13 +339,8 @@
           <w:numId w:val="1"/>
         </w:numPr>
       </w:pPr>
-      <w:proofErr w:type="spellStart"/>
-      <w:r>
-        <w:t>Backoffice</w:t>
-      </w:r>
-      <w:proofErr w:type="spellEnd"/>
-      <w:r>
-        <w:t xml:space="preserve"> Maintenance</w:t>
+      <w:r>
+        <w:t>Backoffice Maintenance</w:t>
       </w:r>
     </w:p>
     <w:p/>
@@ -371,245 +364,574 @@
           <w:numId w:val="2"/>
         </w:numPr>
       </w:pPr>
-      <w:proofErr w:type="spellStart"/>
       <w:r>
         <w:t>ItemMaster</w:t>
       </w:r>
-      <w:proofErr w:type="spellEnd"/>
-    </w:p>
-    <w:p>
-      <w:pPr>
-        <w:pStyle w:val="ListParagraph"/>
-        <w:numPr>
-          <w:ilvl w:val="2"/>
-          <w:numId w:val="2"/>
-        </w:numPr>
-      </w:pPr>
-      <w:proofErr w:type="spellStart"/>
+    </w:p>
+    <w:p>
+      <w:pPr>
+        <w:pStyle w:val="ListParagraph"/>
+        <w:numPr>
+          <w:ilvl w:val="2"/>
+          <w:numId w:val="2"/>
+        </w:numPr>
+      </w:pPr>
       <w:r>
         <w:t>ItemID</w:t>
       </w:r>
-      <w:proofErr w:type="spellEnd"/>
-    </w:p>
-    <w:p>
-      <w:pPr>
-        <w:pStyle w:val="ListParagraph"/>
-        <w:numPr>
-          <w:ilvl w:val="2"/>
-          <w:numId w:val="2"/>
-        </w:numPr>
-      </w:pPr>
-      <w:proofErr w:type="spellStart"/>
+    </w:p>
+    <w:p>
+      <w:pPr>
+        <w:pStyle w:val="ListParagraph"/>
+        <w:numPr>
+          <w:ilvl w:val="2"/>
+          <w:numId w:val="2"/>
+        </w:numPr>
+      </w:pPr>
       <w:r>
         <w:t>LongDescription</w:t>
       </w:r>
-      <w:proofErr w:type="spellEnd"/>
-    </w:p>
-    <w:p>
-      <w:pPr>
-        <w:pStyle w:val="ListParagraph"/>
-        <w:numPr>
-          <w:ilvl w:val="2"/>
-          <w:numId w:val="2"/>
-        </w:numPr>
-      </w:pPr>
-      <w:proofErr w:type="spellStart"/>
+    </w:p>
+    <w:p>
+      <w:pPr>
+        <w:pStyle w:val="ListParagraph"/>
+        <w:numPr>
+          <w:ilvl w:val="2"/>
+          <w:numId w:val="2"/>
+        </w:numPr>
+      </w:pPr>
       <w:r>
         <w:t>ShortDescription</w:t>
       </w:r>
-      <w:proofErr w:type="spellEnd"/>
-    </w:p>
-    <w:p>
-      <w:pPr>
-        <w:pStyle w:val="ListParagraph"/>
-        <w:numPr>
-          <w:ilvl w:val="2"/>
-          <w:numId w:val="2"/>
-        </w:numPr>
-      </w:pPr>
-      <w:proofErr w:type="spellStart"/>
+    </w:p>
+    <w:p>
+      <w:pPr>
+        <w:pStyle w:val="ListParagraph"/>
+        <w:numPr>
+          <w:ilvl w:val="2"/>
+          <w:numId w:val="2"/>
+        </w:numPr>
+      </w:pPr>
       <w:r>
         <w:t>DepartmentId</w:t>
       </w:r>
-      <w:proofErr w:type="spellEnd"/>
-    </w:p>
-    <w:p>
-      <w:pPr>
-        <w:pStyle w:val="ListParagraph"/>
-        <w:numPr>
-          <w:ilvl w:val="2"/>
-          <w:numId w:val="2"/>
-        </w:numPr>
-      </w:pPr>
-      <w:proofErr w:type="spellStart"/>
+    </w:p>
+    <w:p>
+      <w:pPr>
+        <w:pStyle w:val="ListParagraph"/>
+        <w:numPr>
+          <w:ilvl w:val="2"/>
+          <w:numId w:val="2"/>
+        </w:numPr>
+      </w:pPr>
       <w:r>
         <w:t>CategoryId</w:t>
       </w:r>
-      <w:proofErr w:type="spellEnd"/>
-    </w:p>
-    <w:p>
-      <w:pPr>
-        <w:pStyle w:val="ListParagraph"/>
-        <w:numPr>
-          <w:ilvl w:val="2"/>
-          <w:numId w:val="2"/>
-        </w:numPr>
-      </w:pPr>
-      <w:proofErr w:type="spellStart"/>
+    </w:p>
+    <w:p>
+      <w:pPr>
+        <w:pStyle w:val="ListParagraph"/>
+        <w:numPr>
+          <w:ilvl w:val="2"/>
+          <w:numId w:val="2"/>
+        </w:numPr>
+      </w:pPr>
       <w:r>
         <w:t>SubCategoryId</w:t>
       </w:r>
-      <w:proofErr w:type="spellEnd"/>
-    </w:p>
-    <w:p>
-      <w:pPr>
-        <w:pStyle w:val="ListParagraph"/>
-        <w:numPr>
-          <w:ilvl w:val="2"/>
-          <w:numId w:val="2"/>
-        </w:numPr>
-      </w:pPr>
-      <w:proofErr w:type="spellStart"/>
+    </w:p>
+    <w:p>
+      <w:pPr>
+        <w:pStyle w:val="ListParagraph"/>
+        <w:numPr>
+          <w:ilvl w:val="2"/>
+          <w:numId w:val="2"/>
+        </w:numPr>
+      </w:pPr>
       <w:r>
         <w:t>SupplierId</w:t>
       </w:r>
-      <w:proofErr w:type="spellEnd"/>
-    </w:p>
-    <w:p>
-      <w:pPr>
-        <w:pStyle w:val="ListParagraph"/>
-        <w:numPr>
-          <w:ilvl w:val="2"/>
-          <w:numId w:val="2"/>
-        </w:numPr>
-      </w:pPr>
-      <w:proofErr w:type="spellStart"/>
+    </w:p>
+    <w:p>
+      <w:pPr>
+        <w:pStyle w:val="ListParagraph"/>
+        <w:numPr>
+          <w:ilvl w:val="2"/>
+          <w:numId w:val="2"/>
+        </w:numPr>
+      </w:pPr>
       <w:r>
         <w:t>LargePacking</w:t>
       </w:r>
-      <w:proofErr w:type="spellEnd"/>
-    </w:p>
-    <w:p>
-      <w:pPr>
-        <w:pStyle w:val="ListParagraph"/>
-        <w:numPr>
-          <w:ilvl w:val="2"/>
-          <w:numId w:val="2"/>
-        </w:numPr>
-      </w:pPr>
-      <w:proofErr w:type="spellStart"/>
+    </w:p>
+    <w:p>
+      <w:pPr>
+        <w:pStyle w:val="ListParagraph"/>
+        <w:numPr>
+          <w:ilvl w:val="2"/>
+          <w:numId w:val="2"/>
+        </w:numPr>
+      </w:pPr>
       <w:r>
         <w:lastRenderedPageBreak/>
         <w:t>IsVatable</w:t>
       </w:r>
-      <w:proofErr w:type="spellEnd"/>
-    </w:p>
-    <w:p>
-      <w:pPr>
-        <w:pStyle w:val="ListParagraph"/>
-        <w:numPr>
-          <w:ilvl w:val="2"/>
-          <w:numId w:val="2"/>
-        </w:numPr>
-      </w:pPr>
-      <w:proofErr w:type="spellStart"/>
+    </w:p>
+    <w:p>
+      <w:pPr>
+        <w:pStyle w:val="ListParagraph"/>
+        <w:numPr>
+          <w:ilvl w:val="2"/>
+          <w:numId w:val="2"/>
+        </w:numPr>
+      </w:pPr>
       <w:r>
         <w:t>IsOpenPrice</w:t>
       </w:r>
-      <w:proofErr w:type="spellEnd"/>
-    </w:p>
-    <w:p>
-      <w:pPr>
-        <w:pStyle w:val="ListParagraph"/>
-        <w:numPr>
-          <w:ilvl w:val="2"/>
-          <w:numId w:val="2"/>
-        </w:numPr>
-      </w:pPr>
-      <w:proofErr w:type="spellStart"/>
+    </w:p>
+    <w:p>
+      <w:pPr>
+        <w:pStyle w:val="ListParagraph"/>
+        <w:numPr>
+          <w:ilvl w:val="2"/>
+          <w:numId w:val="2"/>
+        </w:numPr>
+      </w:pPr>
       <w:r>
         <w:t>IsInOpenDept</w:t>
       </w:r>
-      <w:proofErr w:type="spellEnd"/>
-    </w:p>
-    <w:p>
-      <w:pPr>
-        <w:pStyle w:val="ListParagraph"/>
-        <w:numPr>
-          <w:ilvl w:val="1"/>
-          <w:numId w:val="2"/>
-        </w:numPr>
-      </w:pPr>
-      <w:proofErr w:type="spellStart"/>
+    </w:p>
+    <w:p>
+      <w:pPr>
+        <w:pStyle w:val="ListParagraph"/>
+        <w:numPr>
+          <w:ilvl w:val="2"/>
+          <w:numId w:val="2"/>
+        </w:numPr>
+      </w:pPr>
+      <w:r>
+        <w:t>WithSerial</w:t>
+      </w:r>
+    </w:p>
+    <w:p>
+      <w:pPr>
+        <w:pStyle w:val="ListParagraph"/>
+        <w:numPr>
+          <w:ilvl w:val="2"/>
+          <w:numId w:val="2"/>
+        </w:numPr>
+      </w:pPr>
+      <w:r>
+        <w:t>WithExpiry</w:t>
+      </w:r>
+    </w:p>
+    <w:p>
+      <w:pPr>
+        <w:pStyle w:val="ListParagraph"/>
+        <w:numPr>
+          <w:ilvl w:val="1"/>
+          <w:numId w:val="2"/>
+        </w:numPr>
+      </w:pPr>
       <w:r>
         <w:t>ItemDetails</w:t>
       </w:r>
-      <w:proofErr w:type="spellEnd"/>
-    </w:p>
-    <w:p>
-      <w:pPr>
-        <w:pStyle w:val="ListParagraph"/>
-        <w:numPr>
-          <w:ilvl w:val="2"/>
-          <w:numId w:val="2"/>
-        </w:numPr>
-      </w:pPr>
-      <w:proofErr w:type="spellStart"/>
+    </w:p>
+    <w:p>
+      <w:pPr>
+        <w:pStyle w:val="ListParagraph"/>
+        <w:numPr>
+          <w:ilvl w:val="2"/>
+          <w:numId w:val="2"/>
+        </w:numPr>
+      </w:pPr>
       <w:r>
         <w:t>ItemDetailId</w:t>
       </w:r>
-      <w:proofErr w:type="spellEnd"/>
-    </w:p>
-    <w:p>
-      <w:pPr>
-        <w:pStyle w:val="ListParagraph"/>
-        <w:numPr>
-          <w:ilvl w:val="2"/>
-          <w:numId w:val="2"/>
-        </w:numPr>
-      </w:pPr>
-      <w:proofErr w:type="spellStart"/>
+    </w:p>
+    <w:p>
+      <w:pPr>
+        <w:pStyle w:val="ListParagraph"/>
+        <w:numPr>
+          <w:ilvl w:val="2"/>
+          <w:numId w:val="2"/>
+        </w:numPr>
+      </w:pPr>
       <w:r>
         <w:t>ItemDetailCode</w:t>
       </w:r>
-      <w:proofErr w:type="spellEnd"/>
-    </w:p>
-    <w:p>
-      <w:pPr>
-        <w:pStyle w:val="ListParagraph"/>
-        <w:numPr>
-          <w:ilvl w:val="2"/>
-          <w:numId w:val="2"/>
-        </w:numPr>
-      </w:pPr>
-      <w:proofErr w:type="spellStart"/>
+    </w:p>
+    <w:p>
+      <w:pPr>
+        <w:pStyle w:val="ListParagraph"/>
+        <w:numPr>
+          <w:ilvl w:val="2"/>
+          <w:numId w:val="2"/>
+        </w:numPr>
+      </w:pPr>
       <w:r>
         <w:t>ItemDetailStockNumber</w:t>
       </w:r>
-      <w:proofErr w:type="spellEnd"/>
-    </w:p>
-    <w:p>
-      <w:pPr>
-        <w:pStyle w:val="ListParagraph"/>
-        <w:numPr>
-          <w:ilvl w:val="2"/>
-          <w:numId w:val="2"/>
-        </w:numPr>
-      </w:pPr>
-      <w:proofErr w:type="spellStart"/>
+    </w:p>
+    <w:p>
+      <w:pPr>
+        <w:pStyle w:val="ListParagraph"/>
+        <w:numPr>
+          <w:ilvl w:val="2"/>
+          <w:numId w:val="2"/>
+        </w:numPr>
+      </w:pPr>
       <w:r>
         <w:t>UnitId</w:t>
       </w:r>
-      <w:proofErr w:type="spellEnd"/>
-    </w:p>
-    <w:p>
-      <w:pPr>
-        <w:pStyle w:val="ListParagraph"/>
-        <w:numPr>
-          <w:ilvl w:val="2"/>
-          <w:numId w:val="2"/>
-        </w:numPr>
-      </w:pPr>
+    </w:p>
+    <w:p>
+      <w:pPr>
+        <w:pStyle w:val="ListParagraph"/>
+        <w:numPr>
+          <w:ilvl w:val="2"/>
+          <w:numId w:val="2"/>
+        </w:numPr>
+      </w:pPr>
+      <w:r>
+        <w:t>Packing</w:t>
+      </w:r>
+    </w:p>
+    <w:p>
+      <w:pPr>
+        <w:pStyle w:val="ListParagraph"/>
+        <w:numPr>
+          <w:ilvl w:val="2"/>
+          <w:numId w:val="2"/>
+        </w:numPr>
+      </w:pPr>
+      <w:r>
+        <w:t>Ratio</w:t>
+      </w:r>
+    </w:p>
+    <w:p>
+      <w:pPr>
+        <w:pStyle w:val="ListParagraph"/>
+        <w:numPr>
+          <w:ilvl w:val="2"/>
+          <w:numId w:val="2"/>
+        </w:numPr>
+      </w:pPr>
+      <w:r>
+        <w:t>Stock</w:t>
+      </w:r>
+    </w:p>
+    <w:p>
+      <w:pPr>
+        <w:pStyle w:val="ListParagraph"/>
+        <w:numPr>
+          <w:ilvl w:val="2"/>
+          <w:numId w:val="2"/>
+        </w:numPr>
+      </w:pPr>
+      <w:r>
+        <w:t>MaxInventory</w:t>
+      </w:r>
+    </w:p>
+    <w:p>
+      <w:pPr>
+        <w:pStyle w:val="ListParagraph"/>
+        <w:numPr>
+          <w:ilvl w:val="2"/>
+          <w:numId w:val="2"/>
+        </w:numPr>
+      </w:pPr>
+      <w:r>
+        <w:t>MinInventory</w:t>
+      </w:r>
+    </w:p>
+    <w:p>
+      <w:pPr>
+        <w:pStyle w:val="ListParagraph"/>
+        <w:numPr>
+          <w:ilvl w:val="2"/>
+          <w:numId w:val="2"/>
+        </w:numPr>
+      </w:pPr>
+      <w:r>
+        <w:t>BegQuantity</w:t>
+      </w:r>
+    </w:p>
+    <w:p>
+      <w:pPr>
+        <w:pStyle w:val="ListParagraph"/>
+        <w:numPr>
+          <w:ilvl w:val="2"/>
+          <w:numId w:val="2"/>
+        </w:numPr>
+      </w:pPr>
+      <w:r>
+        <w:t>PostDate</w:t>
+      </w:r>
+    </w:p>
+    <w:p>
+      <w:pPr>
+        <w:pStyle w:val="ListParagraph"/>
+        <w:numPr>
+          <w:ilvl w:val="2"/>
+          <w:numId w:val="2"/>
+        </w:numPr>
+      </w:pPr>
+      <w:r>
+        <w:t>ListCost</w:t>
+      </w:r>
+    </w:p>
+    <w:p>
+      <w:pPr>
+        <w:pStyle w:val="ListParagraph"/>
+        <w:numPr>
+          <w:ilvl w:val="2"/>
+          <w:numId w:val="2"/>
+        </w:numPr>
+      </w:pPr>
+      <w:r>
+        <w:t>NetCost</w:t>
+      </w:r>
+    </w:p>
+    <w:p>
+      <w:pPr>
+        <w:pStyle w:val="ListParagraph"/>
+        <w:numPr>
+          <w:ilvl w:val="2"/>
+          <w:numId w:val="2"/>
+        </w:numPr>
+      </w:pPr>
+      <w:r>
+        <w:t>MarkUp1</w:t>
+      </w:r>
+    </w:p>
+    <w:p>
+      <w:pPr>
+        <w:pStyle w:val="ListParagraph"/>
+        <w:numPr>
+          <w:ilvl w:val="2"/>
+          <w:numId w:val="2"/>
+        </w:numPr>
+      </w:pPr>
+      <w:r>
+        <w:t>Price1</w:t>
+      </w:r>
+    </w:p>
+    <w:p>
+      <w:pPr>
+        <w:pStyle w:val="ListParagraph"/>
+        <w:numPr>
+          <w:ilvl w:val="2"/>
+          <w:numId w:val="2"/>
+        </w:numPr>
+      </w:pPr>
+      <w:r>
+        <w:t>MarkUp2</w:t>
+      </w:r>
+    </w:p>
+    <w:p>
+      <w:pPr>
+        <w:pStyle w:val="ListParagraph"/>
+        <w:numPr>
+          <w:ilvl w:val="2"/>
+          <w:numId w:val="2"/>
+        </w:numPr>
+      </w:pPr>
+      <w:r>
+        <w:t>Price2</w:t>
+      </w:r>
+    </w:p>
+    <w:p>
+      <w:pPr>
+        <w:pStyle w:val="ListParagraph"/>
+        <w:numPr>
+          <w:ilvl w:val="2"/>
+          <w:numId w:val="2"/>
+        </w:numPr>
+      </w:pPr>
+      <w:r>
+        <w:t>MarkUp3</w:t>
+      </w:r>
+    </w:p>
+    <w:p>
+      <w:pPr>
+        <w:pStyle w:val="ListParagraph"/>
+        <w:numPr>
+          <w:ilvl w:val="2"/>
+          <w:numId w:val="2"/>
+        </w:numPr>
+      </w:pPr>
+      <w:r>
+        <w:t>Price3</w:t>
+      </w:r>
+    </w:p>
+    <w:p>
+      <w:pPr>
+        <w:pStyle w:val="ListParagraph"/>
+        <w:numPr>
+          <w:ilvl w:val="2"/>
+          <w:numId w:val="2"/>
+        </w:numPr>
+      </w:pPr>
+      <w:r>
+        <w:t>MarkUp4</w:t>
+      </w:r>
+    </w:p>
+    <w:p>
+      <w:pPr>
+        <w:pStyle w:val="ListParagraph"/>
+        <w:numPr>
+          <w:ilvl w:val="2"/>
+          <w:numId w:val="2"/>
+        </w:numPr>
+      </w:pPr>
+      <w:r>
+        <w:t>Price4</w:t>
+      </w:r>
+    </w:p>
+    <w:p>
+      <w:pPr>
+        <w:pStyle w:val="ListParagraph"/>
+        <w:numPr>
+          <w:ilvl w:val="2"/>
+          <w:numId w:val="2"/>
+        </w:numPr>
+      </w:pPr>
+      <w:r>
+        <w:t>LastUpdate</w:t>
+      </w:r>
+    </w:p>
+    <w:p>
+      <w:pPr>
+        <w:pStyle w:val="ListParagraph"/>
+        <w:numPr>
+          <w:ilvl w:val="2"/>
+          <w:numId w:val="2"/>
+        </w:numPr>
+      </w:pPr>
+      <w:r>
+        <w:t>DiscountPrice</w:t>
+      </w:r>
+    </w:p>
+    <w:p>
+      <w:pPr>
+        <w:pStyle w:val="ListParagraph"/>
+        <w:numPr>
+          <w:ilvl w:val="2"/>
+          <w:numId w:val="2"/>
+        </w:numPr>
+      </w:pPr>
+      <w:r>
+        <w:t>DiscountAmount</w:t>
+      </w:r>
+    </w:p>
+    <w:p>
+      <w:pPr>
+        <w:pStyle w:val="ListParagraph"/>
+        <w:numPr>
+          <w:ilvl w:val="2"/>
+          <w:numId w:val="2"/>
+        </w:numPr>
+      </w:pPr>
+      <w:r>
+        <w:t>StartDate</w:t>
+      </w:r>
+    </w:p>
+    <w:p>
+      <w:pPr>
+        <w:pStyle w:val="ListParagraph"/>
+        <w:numPr>
+          <w:ilvl w:val="2"/>
+          <w:numId w:val="2"/>
+        </w:numPr>
+      </w:pPr>
+      <w:r>
+        <w:t>StartTime</w:t>
+      </w:r>
+    </w:p>
+    <w:p>
+      <w:pPr>
+        <w:pStyle w:val="ListParagraph"/>
+        <w:numPr>
+          <w:ilvl w:val="2"/>
+          <w:numId w:val="2"/>
+        </w:numPr>
+      </w:pPr>
+      <w:r>
+        <w:t>EndDate</w:t>
+      </w:r>
+    </w:p>
+    <w:p>
+      <w:pPr>
+        <w:pStyle w:val="ListParagraph"/>
+        <w:numPr>
+          <w:ilvl w:val="2"/>
+          <w:numId w:val="2"/>
+        </w:numPr>
+      </w:pPr>
+      <w:r>
+        <w:t>EndTime</w:t>
+      </w:r>
+    </w:p>
+    <w:p>
+      <w:pPr>
+        <w:pStyle w:val="ListParagraph"/>
+        <w:numPr>
+          <w:ilvl w:val="2"/>
+          <w:numId w:val="2"/>
+        </w:numPr>
+      </w:pPr>
+      <w:r>
+        <w:t>LastDateSO</w:t>
+      </w:r>
+    </w:p>
+    <w:p>
+      <w:pPr>
+        <w:pStyle w:val="ListParagraph"/>
+        <w:numPr>
+          <w:ilvl w:val="2"/>
+          <w:numId w:val="2"/>
+        </w:numPr>
+      </w:pPr>
+      <w:r>
+        <w:t>NotActive</w:t>
+      </w:r>
+    </w:p>
+    <w:p>
+      <w:pPr>
+        <w:pStyle w:val="ListParagraph"/>
+        <w:numPr>
+          <w:ilvl w:val="2"/>
+          <w:numId w:val="2"/>
+        </w:numPr>
+      </w:pPr>
+      <w:r>
+        <w:t>XItem</w:t>
+      </w:r>
+    </w:p>
+    <w:p>
+      <w:pPr>
+        <w:pStyle w:val="ListParagraph"/>
+        <w:numPr>
+          <w:ilvl w:val="2"/>
+          <w:numId w:val="2"/>
+        </w:numPr>
+      </w:pPr>
+      <w:r>
+        <w:t>OpenDepartment</w:t>
+      </w:r>
+    </w:p>
+    <w:p>
+      <w:pPr>
+        <w:pStyle w:val="ListParagraph"/>
+        <w:numPr>
+          <w:ilvl w:val="2"/>
+          <w:numId w:val="2"/>
+        </w:numPr>
+      </w:pPr>
+      <w:r>
+        <w:t>Remarks</w:t>
+      </w:r>
     </w:p>
     <w:p>
       <w:pPr>
@@ -643,373 +965,9 @@
           <w:numId w:val="2"/>
         </w:numPr>
       </w:pPr>
-      <w:proofErr w:type="spellStart"/>
       <w:r>
         <w:t>DepartmentId</w:t>
       </w:r>
-      <w:proofErr w:type="spellEnd"/>
-    </w:p>
-    <w:p>
-      <w:pPr>
-        <w:pStyle w:val="ListParagraph"/>
-        <w:numPr>
-          <w:ilvl w:val="2"/>
-          <w:numId w:val="2"/>
-        </w:numPr>
-      </w:pPr>
-      <w:r>
-        <w:t>Description</w:t>
-      </w:r>
-    </w:p>
-    <w:p>
-      <w:pPr>
-        <w:pStyle w:val="ListParagraph"/>
-        <w:numPr>
-          <w:ilvl w:val="0"/>
-          <w:numId w:val="2"/>
-        </w:numPr>
-      </w:pPr>
-      <w:r>
-        <w:t>Category Entry</w:t>
-      </w:r>
-    </w:p>
-    <w:p>
-      <w:pPr>
-        <w:pStyle w:val="ListParagraph"/>
-        <w:numPr>
-          <w:ilvl w:val="1"/>
-          <w:numId w:val="2"/>
-        </w:numPr>
-      </w:pPr>
-      <w:r>
-        <w:t>Category</w:t>
-      </w:r>
-    </w:p>
-    <w:p>
-      <w:pPr>
-        <w:pStyle w:val="ListParagraph"/>
-        <w:numPr>
-          <w:ilvl w:val="2"/>
-          <w:numId w:val="2"/>
-        </w:numPr>
-      </w:pPr>
-      <w:proofErr w:type="spellStart"/>
-      <w:r>
-        <w:t>CategoryId</w:t>
-      </w:r>
-      <w:proofErr w:type="spellEnd"/>
-    </w:p>
-    <w:p>
-      <w:pPr>
-        <w:pStyle w:val="ListParagraph"/>
-        <w:numPr>
-          <w:ilvl w:val="2"/>
-          <w:numId w:val="2"/>
-        </w:numPr>
-      </w:pPr>
-      <w:r>
-        <w:t>Description</w:t>
-      </w:r>
-    </w:p>
-    <w:p>
-      <w:pPr>
-        <w:pStyle w:val="ListParagraph"/>
-        <w:numPr>
-          <w:ilvl w:val="0"/>
-          <w:numId w:val="2"/>
-        </w:numPr>
-      </w:pPr>
-      <w:r>
-        <w:t>Sub-Category Entry</w:t>
-      </w:r>
-    </w:p>
-    <w:p>
-      <w:pPr>
-        <w:pStyle w:val="ListParagraph"/>
-        <w:numPr>
-          <w:ilvl w:val="1"/>
-          <w:numId w:val="2"/>
-        </w:numPr>
-      </w:pPr>
-      <w:r>
-        <w:t>Sub-Category</w:t>
-      </w:r>
-    </w:p>
-    <w:p>
-      <w:pPr>
-        <w:pStyle w:val="ListParagraph"/>
-        <w:numPr>
-          <w:ilvl w:val="2"/>
-          <w:numId w:val="2"/>
-        </w:numPr>
-      </w:pPr>
-      <w:proofErr w:type="spellStart"/>
-      <w:r>
-        <w:t>SubCategoryId</w:t>
-      </w:r>
-      <w:proofErr w:type="spellEnd"/>
-    </w:p>
-    <w:p>
-      <w:pPr>
-        <w:pStyle w:val="ListParagraph"/>
-        <w:numPr>
-          <w:ilvl w:val="2"/>
-          <w:numId w:val="2"/>
-        </w:numPr>
-      </w:pPr>
-      <w:r>
-        <w:t>Description</w:t>
-      </w:r>
-    </w:p>
-    <w:p>
-      <w:pPr>
-        <w:pStyle w:val="ListParagraph"/>
-        <w:numPr>
-          <w:ilvl w:val="0"/>
-          <w:numId w:val="2"/>
-        </w:numPr>
-      </w:pPr>
-      <w:r>
-        <w:t>Supplier Entry</w:t>
-      </w:r>
-    </w:p>
-    <w:p>
-      <w:pPr>
-        <w:pStyle w:val="ListParagraph"/>
-        <w:numPr>
-          <w:ilvl w:val="1"/>
-          <w:numId w:val="2"/>
-        </w:numPr>
-      </w:pPr>
-      <w:r>
-        <w:t>Supplier</w:t>
-      </w:r>
-    </w:p>
-    <w:p>
-      <w:pPr>
-        <w:pStyle w:val="ListParagraph"/>
-        <w:numPr>
-          <w:ilvl w:val="2"/>
-          <w:numId w:val="2"/>
-        </w:numPr>
-      </w:pPr>
-      <w:proofErr w:type="spellStart"/>
-      <w:r>
-        <w:t>SupplierId</w:t>
-      </w:r>
-      <w:proofErr w:type="spellEnd"/>
-    </w:p>
-    <w:p>
-      <w:pPr>
-        <w:pStyle w:val="ListParagraph"/>
-        <w:numPr>
-          <w:ilvl w:val="2"/>
-          <w:numId w:val="2"/>
-        </w:numPr>
-      </w:pPr>
-      <w:r>
-        <w:t>Description</w:t>
-      </w:r>
-    </w:p>
-    <w:p>
-      <w:pPr>
-        <w:pStyle w:val="ListParagraph"/>
-        <w:numPr>
-          <w:ilvl w:val="0"/>
-          <w:numId w:val="2"/>
-        </w:numPr>
-      </w:pPr>
-      <w:r>
-        <w:t>Branch Entry</w:t>
-      </w:r>
-    </w:p>
-    <w:p>
-      <w:pPr>
-        <w:pStyle w:val="ListParagraph"/>
-        <w:numPr>
-          <w:ilvl w:val="1"/>
-          <w:numId w:val="2"/>
-        </w:numPr>
-      </w:pPr>
-      <w:r>
-        <w:t>Branch</w:t>
-      </w:r>
-    </w:p>
-    <w:p>
-      <w:pPr>
-        <w:pStyle w:val="ListParagraph"/>
-        <w:numPr>
-          <w:ilvl w:val="2"/>
-          <w:numId w:val="2"/>
-        </w:numPr>
-      </w:pPr>
-      <w:proofErr w:type="spellStart"/>
-      <w:r>
-        <w:t>BrandId</w:t>
-      </w:r>
-      <w:proofErr w:type="spellEnd"/>
-    </w:p>
-    <w:p>
-      <w:pPr>
-        <w:pStyle w:val="ListParagraph"/>
-        <w:numPr>
-          <w:ilvl w:val="2"/>
-          <w:numId w:val="2"/>
-        </w:numPr>
-      </w:pPr>
-      <w:r>
-        <w:t>Description</w:t>
-      </w:r>
-    </w:p>
-    <w:p>
-      <w:pPr>
-        <w:pStyle w:val="ListParagraph"/>
-        <w:numPr>
-          <w:ilvl w:val="0"/>
-          <w:numId w:val="2"/>
-        </w:numPr>
-      </w:pPr>
-      <w:r>
-        <w:t>Purpose Entry</w:t>
-      </w:r>
-    </w:p>
-    <w:p>
-      <w:pPr>
-        <w:pStyle w:val="ListParagraph"/>
-        <w:numPr>
-          <w:ilvl w:val="1"/>
-          <w:numId w:val="2"/>
-        </w:numPr>
-      </w:pPr>
-      <w:r>
-        <w:t>Purpose</w:t>
-      </w:r>
-    </w:p>
-    <w:p>
-      <w:pPr>
-        <w:pStyle w:val="ListParagraph"/>
-        <w:numPr>
-          <w:ilvl w:val="2"/>
-          <w:numId w:val="2"/>
-        </w:numPr>
-      </w:pPr>
-      <w:proofErr w:type="spellStart"/>
-      <w:r>
-        <w:t>Purposeid</w:t>
-      </w:r>
-      <w:proofErr w:type="spellEnd"/>
-    </w:p>
-    <w:p>
-      <w:pPr>
-        <w:pStyle w:val="ListParagraph"/>
-        <w:numPr>
-          <w:ilvl w:val="2"/>
-          <w:numId w:val="2"/>
-        </w:numPr>
-      </w:pPr>
-      <w:r>
-        <w:t>Description</w:t>
-      </w:r>
-    </w:p>
-    <w:p>
-      <w:pPr>
-        <w:pStyle w:val="ListParagraph"/>
-        <w:numPr>
-          <w:ilvl w:val="0"/>
-          <w:numId w:val="2"/>
-        </w:numPr>
-      </w:pPr>
-      <w:r>
-        <w:t>Payment Types Entry</w:t>
-      </w:r>
-    </w:p>
-    <w:p>
-      <w:pPr>
-        <w:pStyle w:val="ListParagraph"/>
-        <w:numPr>
-          <w:ilvl w:val="1"/>
-          <w:numId w:val="2"/>
-        </w:numPr>
-      </w:pPr>
-      <w:r>
-        <w:t>Payment Types</w:t>
-      </w:r>
-    </w:p>
-    <w:p>
-      <w:pPr>
-        <w:pStyle w:val="ListParagraph"/>
-        <w:numPr>
-          <w:ilvl w:val="2"/>
-          <w:numId w:val="2"/>
-        </w:numPr>
-      </w:pPr>
-      <w:proofErr w:type="spellStart"/>
-      <w:r>
-        <w:t>PaymentTypeId</w:t>
-      </w:r>
-      <w:proofErr w:type="spellEnd"/>
-    </w:p>
-    <w:p>
-      <w:pPr>
-        <w:pStyle w:val="ListParagraph"/>
-        <w:numPr>
-          <w:ilvl w:val="2"/>
-          <w:numId w:val="2"/>
-        </w:numPr>
-      </w:pPr>
-      <w:r>
-        <w:t>Description</w:t>
-      </w:r>
-    </w:p>
-    <w:p>
-      <w:pPr>
-        <w:pStyle w:val="ListParagraph"/>
-        <w:numPr>
-          <w:ilvl w:val="2"/>
-          <w:numId w:val="2"/>
-        </w:numPr>
-      </w:pPr>
-      <w:r>
-        <w:t>Ratio</w:t>
-      </w:r>
-    </w:p>
-    <w:p>
-      <w:pPr>
-        <w:pStyle w:val="ListParagraph"/>
-        <w:numPr>
-          <w:ilvl w:val="0"/>
-          <w:numId w:val="2"/>
-        </w:numPr>
-      </w:pPr>
-      <w:r>
-        <w:t>Location Entry</w:t>
-      </w:r>
-    </w:p>
-    <w:p>
-      <w:pPr>
-        <w:pStyle w:val="ListParagraph"/>
-        <w:numPr>
-          <w:ilvl w:val="1"/>
-          <w:numId w:val="2"/>
-        </w:numPr>
-      </w:pPr>
-      <w:r>
-        <w:t>Location</w:t>
-      </w:r>
-    </w:p>
-    <w:p>
-      <w:pPr>
-        <w:pStyle w:val="ListParagraph"/>
-        <w:numPr>
-          <w:ilvl w:val="2"/>
-          <w:numId w:val="2"/>
-        </w:numPr>
-      </w:pPr>
-      <w:proofErr w:type="spellStart"/>
-      <w:r>
-        <w:t>Locationid</w:t>
-      </w:r>
-      <w:proofErr w:type="spellEnd"/>
     </w:p>
     <w:p>
       <w:pPr>
@@ -1028,11 +986,371 @@
       <w:pPr>
         <w:pStyle w:val="ListParagraph"/>
         <w:numPr>
+          <w:ilvl w:val="2"/>
+          <w:numId w:val="2"/>
+        </w:numPr>
+      </w:pPr>
+      <w:r>
+        <w:t>BackColor</w:t>
+      </w:r>
+    </w:p>
+    <w:p>
+      <w:pPr>
+        <w:pStyle w:val="ListParagraph"/>
+        <w:numPr>
           <w:ilvl w:val="0"/>
           <w:numId w:val="2"/>
         </w:numPr>
       </w:pPr>
       <w:r>
+        <w:t>Category Entry</w:t>
+      </w:r>
+    </w:p>
+    <w:p>
+      <w:pPr>
+        <w:pStyle w:val="ListParagraph"/>
+        <w:numPr>
+          <w:ilvl w:val="1"/>
+          <w:numId w:val="2"/>
+        </w:numPr>
+      </w:pPr>
+      <w:r>
+        <w:t>Category</w:t>
+      </w:r>
+    </w:p>
+    <w:p>
+      <w:pPr>
+        <w:pStyle w:val="ListParagraph"/>
+        <w:numPr>
+          <w:ilvl w:val="2"/>
+          <w:numId w:val="2"/>
+        </w:numPr>
+      </w:pPr>
+      <w:r>
+        <w:t>CategoryId</w:t>
+      </w:r>
+    </w:p>
+    <w:p>
+      <w:pPr>
+        <w:pStyle w:val="ListParagraph"/>
+        <w:numPr>
+          <w:ilvl w:val="2"/>
+          <w:numId w:val="2"/>
+        </w:numPr>
+      </w:pPr>
+      <w:r>
+        <w:t>Description</w:t>
+      </w:r>
+    </w:p>
+    <w:p>
+      <w:pPr>
+        <w:pStyle w:val="ListParagraph"/>
+        <w:numPr>
+          <w:ilvl w:val="0"/>
+          <w:numId w:val="2"/>
+        </w:numPr>
+      </w:pPr>
+      <w:r>
+        <w:t>Sub-Category Entry</w:t>
+      </w:r>
+    </w:p>
+    <w:p>
+      <w:pPr>
+        <w:pStyle w:val="ListParagraph"/>
+        <w:numPr>
+          <w:ilvl w:val="1"/>
+          <w:numId w:val="2"/>
+        </w:numPr>
+      </w:pPr>
+      <w:r>
+        <w:t>Sub-Category</w:t>
+      </w:r>
+    </w:p>
+    <w:p>
+      <w:pPr>
+        <w:pStyle w:val="ListParagraph"/>
+        <w:numPr>
+          <w:ilvl w:val="2"/>
+          <w:numId w:val="2"/>
+        </w:numPr>
+      </w:pPr>
+      <w:r>
+        <w:t>SubCategoryId</w:t>
+      </w:r>
+    </w:p>
+    <w:p>
+      <w:pPr>
+        <w:pStyle w:val="ListParagraph"/>
+        <w:numPr>
+          <w:ilvl w:val="2"/>
+          <w:numId w:val="2"/>
+        </w:numPr>
+      </w:pPr>
+      <w:r>
+        <w:t>Description</w:t>
+      </w:r>
+    </w:p>
+    <w:p>
+      <w:pPr>
+        <w:pStyle w:val="ListParagraph"/>
+        <w:numPr>
+          <w:ilvl w:val="0"/>
+          <w:numId w:val="2"/>
+        </w:numPr>
+      </w:pPr>
+      <w:r>
+        <w:t>Supplier Entry</w:t>
+      </w:r>
+    </w:p>
+    <w:p>
+      <w:pPr>
+        <w:pStyle w:val="ListParagraph"/>
+        <w:numPr>
+          <w:ilvl w:val="1"/>
+          <w:numId w:val="2"/>
+        </w:numPr>
+      </w:pPr>
+      <w:r>
+        <w:t>Supplier</w:t>
+      </w:r>
+    </w:p>
+    <w:p>
+      <w:pPr>
+        <w:pStyle w:val="ListParagraph"/>
+        <w:numPr>
+          <w:ilvl w:val="2"/>
+          <w:numId w:val="2"/>
+        </w:numPr>
+      </w:pPr>
+      <w:r>
+        <w:t>SupplierId</w:t>
+      </w:r>
+    </w:p>
+    <w:p>
+      <w:pPr>
+        <w:pStyle w:val="ListParagraph"/>
+        <w:numPr>
+          <w:ilvl w:val="2"/>
+          <w:numId w:val="2"/>
+        </w:numPr>
+      </w:pPr>
+      <w:r>
+        <w:t>Description</w:t>
+      </w:r>
+    </w:p>
+    <w:p>
+      <w:pPr>
+        <w:pStyle w:val="ListParagraph"/>
+        <w:numPr>
+          <w:ilvl w:val="0"/>
+          <w:numId w:val="2"/>
+        </w:numPr>
+      </w:pPr>
+      <w:r>
+        <w:t>Branch Entry</w:t>
+      </w:r>
+    </w:p>
+    <w:p>
+      <w:pPr>
+        <w:pStyle w:val="ListParagraph"/>
+        <w:numPr>
+          <w:ilvl w:val="1"/>
+          <w:numId w:val="2"/>
+        </w:numPr>
+      </w:pPr>
+      <w:r>
+        <w:t>Branch</w:t>
+      </w:r>
+    </w:p>
+    <w:p>
+      <w:pPr>
+        <w:pStyle w:val="ListParagraph"/>
+        <w:numPr>
+          <w:ilvl w:val="2"/>
+          <w:numId w:val="2"/>
+        </w:numPr>
+      </w:pPr>
+      <w:r>
+        <w:t>BrandId</w:t>
+      </w:r>
+    </w:p>
+    <w:p>
+      <w:pPr>
+        <w:pStyle w:val="ListParagraph"/>
+        <w:numPr>
+          <w:ilvl w:val="2"/>
+          <w:numId w:val="2"/>
+        </w:numPr>
+      </w:pPr>
+      <w:r>
+        <w:t>Description</w:t>
+      </w:r>
+    </w:p>
+    <w:p>
+      <w:pPr>
+        <w:pStyle w:val="ListParagraph"/>
+        <w:numPr>
+          <w:ilvl w:val="0"/>
+          <w:numId w:val="2"/>
+        </w:numPr>
+      </w:pPr>
+      <w:r>
+        <w:t>Purpose Entry</w:t>
+      </w:r>
+    </w:p>
+    <w:p>
+      <w:pPr>
+        <w:pStyle w:val="ListParagraph"/>
+        <w:numPr>
+          <w:ilvl w:val="1"/>
+          <w:numId w:val="2"/>
+        </w:numPr>
+      </w:pPr>
+      <w:r>
+        <w:t>Purpose</w:t>
+      </w:r>
+    </w:p>
+    <w:p>
+      <w:pPr>
+        <w:pStyle w:val="ListParagraph"/>
+        <w:numPr>
+          <w:ilvl w:val="2"/>
+          <w:numId w:val="2"/>
+        </w:numPr>
+      </w:pPr>
+      <w:r>
+        <w:t>Purposeid</w:t>
+      </w:r>
+    </w:p>
+    <w:p>
+      <w:pPr>
+        <w:pStyle w:val="ListParagraph"/>
+        <w:numPr>
+          <w:ilvl w:val="2"/>
+          <w:numId w:val="2"/>
+        </w:numPr>
+      </w:pPr>
+      <w:r>
+        <w:t>Description</w:t>
+      </w:r>
+    </w:p>
+    <w:p>
+      <w:pPr>
+        <w:pStyle w:val="ListParagraph"/>
+        <w:numPr>
+          <w:ilvl w:val="0"/>
+          <w:numId w:val="2"/>
+        </w:numPr>
+      </w:pPr>
+      <w:r>
+        <w:t>Payment Types Entry</w:t>
+      </w:r>
+    </w:p>
+    <w:p>
+      <w:pPr>
+        <w:pStyle w:val="ListParagraph"/>
+        <w:numPr>
+          <w:ilvl w:val="1"/>
+          <w:numId w:val="2"/>
+        </w:numPr>
+      </w:pPr>
+      <w:r>
+        <w:t>Payment Types</w:t>
+      </w:r>
+    </w:p>
+    <w:p>
+      <w:pPr>
+        <w:pStyle w:val="ListParagraph"/>
+        <w:numPr>
+          <w:ilvl w:val="2"/>
+          <w:numId w:val="2"/>
+        </w:numPr>
+      </w:pPr>
+      <w:r>
+        <w:t>PaymentTypeId</w:t>
+      </w:r>
+    </w:p>
+    <w:p>
+      <w:pPr>
+        <w:pStyle w:val="ListParagraph"/>
+        <w:numPr>
+          <w:ilvl w:val="2"/>
+          <w:numId w:val="2"/>
+        </w:numPr>
+      </w:pPr>
+      <w:r>
+        <w:t>Description</w:t>
+      </w:r>
+    </w:p>
+    <w:p>
+      <w:pPr>
+        <w:pStyle w:val="ListParagraph"/>
+        <w:numPr>
+          <w:ilvl w:val="2"/>
+          <w:numId w:val="2"/>
+        </w:numPr>
+      </w:pPr>
+      <w:r>
+        <w:t>Ratio</w:t>
+      </w:r>
+    </w:p>
+    <w:p>
+      <w:pPr>
+        <w:pStyle w:val="ListParagraph"/>
+        <w:numPr>
+          <w:ilvl w:val="0"/>
+          <w:numId w:val="2"/>
+        </w:numPr>
+      </w:pPr>
+      <w:r>
+        <w:t>Location Entry</w:t>
+      </w:r>
+    </w:p>
+    <w:p>
+      <w:pPr>
+        <w:pStyle w:val="ListParagraph"/>
+        <w:numPr>
+          <w:ilvl w:val="1"/>
+          <w:numId w:val="2"/>
+        </w:numPr>
+      </w:pPr>
+      <w:r>
+        <w:t>Location</w:t>
+      </w:r>
+    </w:p>
+    <w:p>
+      <w:pPr>
+        <w:pStyle w:val="ListParagraph"/>
+        <w:numPr>
+          <w:ilvl w:val="2"/>
+          <w:numId w:val="2"/>
+        </w:numPr>
+      </w:pPr>
+      <w:r>
+        <w:t>Locationid</w:t>
+      </w:r>
+    </w:p>
+    <w:p>
+      <w:pPr>
+        <w:pStyle w:val="ListParagraph"/>
+        <w:numPr>
+          <w:ilvl w:val="2"/>
+          <w:numId w:val="2"/>
+        </w:numPr>
+      </w:pPr>
+      <w:r>
+        <w:t>Description</w:t>
+      </w:r>
+    </w:p>
+    <w:p>
+      <w:pPr>
+        <w:pStyle w:val="ListParagraph"/>
+        <w:numPr>
+          <w:ilvl w:val="0"/>
+          <w:numId w:val="2"/>
+        </w:numPr>
+      </w:pPr>
+      <w:r>
         <w:t>Users Entry</w:t>
       </w:r>
     </w:p>
@@ -1056,11 +1374,9 @@
           <w:numId w:val="2"/>
         </w:numPr>
       </w:pPr>
-      <w:proofErr w:type="spellStart"/>
       <w:r>
         <w:t>UserDescription</w:t>
       </w:r>
-      <w:proofErr w:type="spellEnd"/>
     </w:p>
     <w:p>
       <w:pPr>
@@ -1082,25 +1398,21 @@
           <w:numId w:val="2"/>
         </w:numPr>
       </w:pPr>
-      <w:proofErr w:type="spellStart"/>
       <w:r>
         <w:t>PositionId</w:t>
       </w:r>
-      <w:proofErr w:type="spellEnd"/>
-    </w:p>
-    <w:p>
-      <w:pPr>
-        <w:pStyle w:val="ListParagraph"/>
-        <w:numPr>
-          <w:ilvl w:val="2"/>
-          <w:numId w:val="2"/>
-        </w:numPr>
-      </w:pPr>
-      <w:proofErr w:type="spellStart"/>
+    </w:p>
+    <w:p>
+      <w:pPr>
+        <w:pStyle w:val="ListParagraph"/>
+        <w:numPr>
+          <w:ilvl w:val="2"/>
+          <w:numId w:val="2"/>
+        </w:numPr>
+      </w:pPr>
       <w:r>
         <w:t>AccessLevel</w:t>
       </w:r>
-      <w:proofErr w:type="spellEnd"/>
     </w:p>
     <w:p>
       <w:pPr>
@@ -1122,11 +1434,9 @@
           <w:numId w:val="2"/>
         </w:numPr>
       </w:pPr>
-      <w:proofErr w:type="spellStart"/>
       <w:r>
         <w:t>ModuleId</w:t>
       </w:r>
-      <w:proofErr w:type="spellEnd"/>
     </w:p>
     <w:p>
       <w:pPr>
@@ -1136,11 +1446,9 @@
           <w:numId w:val="2"/>
         </w:numPr>
       </w:pPr>
-      <w:proofErr w:type="spellStart"/>
       <w:r>
         <w:t>HasAccess</w:t>
       </w:r>
-      <w:proofErr w:type="spellEnd"/>
     </w:p>
     <w:p>
       <w:pPr>

</xml_diff>

<commit_message>
added table to be worked on docu
</commit_message>
<xml_diff>
--- a/docs/POS docs.docx
+++ b/docs/POS docs.docx
@@ -3,9 +3,11 @@
 <w:document xmlns:ve="http://schemas.openxmlformats.org/markup-compatibility/2006" xmlns:o="urn:schemas-microsoft-com:office:office" xmlns:r="http://schemas.openxmlformats.org/officeDocument/2006/relationships" xmlns:m="http://schemas.openxmlformats.org/officeDocument/2006/math" xmlns:v="urn:schemas-microsoft-com:vml" xmlns:wp="http://schemas.openxmlformats.org/drawingml/2006/wordprocessingDrawing" xmlns:w10="urn:schemas-microsoft-com:office:word" xmlns:w="http://schemas.openxmlformats.org/wordprocessingml/2006/main" xmlns:wne="http://schemas.microsoft.com/office/word/2006/wordml">
   <w:body>
     <w:p>
+      <w:proofErr w:type="spellStart"/>
       <w:r>
         <w:t>Backoffice</w:t>
       </w:r>
+      <w:proofErr w:type="spellEnd"/>
     </w:p>
     <w:p>
       <w:pPr>
@@ -351,8 +353,13 @@
           <w:numId w:val="1"/>
         </w:numPr>
       </w:pPr>
-      <w:r>
-        <w:t>Backoffice Maintenance</w:t>
+      <w:proofErr w:type="spellStart"/>
+      <w:r>
+        <w:t>Backoffice</w:t>
+      </w:r>
+      <w:proofErr w:type="spellEnd"/>
+      <w:r>
+        <w:t xml:space="preserve"> Maintenance</w:t>
       </w:r>
     </w:p>
     <w:p/>
@@ -376,226 +383,264 @@
           <w:numId w:val="2"/>
         </w:numPr>
       </w:pPr>
+      <w:proofErr w:type="spellStart"/>
       <w:r>
         <w:t>ItemMaster</w:t>
       </w:r>
-    </w:p>
-    <w:p>
-      <w:pPr>
-        <w:pStyle w:val="ListParagraph"/>
-        <w:numPr>
-          <w:ilvl w:val="2"/>
-          <w:numId w:val="2"/>
-        </w:numPr>
-      </w:pPr>
+      <w:proofErr w:type="spellEnd"/>
+    </w:p>
+    <w:p>
+      <w:pPr>
+        <w:pStyle w:val="ListParagraph"/>
+        <w:numPr>
+          <w:ilvl w:val="2"/>
+          <w:numId w:val="2"/>
+        </w:numPr>
+      </w:pPr>
+      <w:proofErr w:type="spellStart"/>
       <w:r>
         <w:t>ItemID</w:t>
       </w:r>
-    </w:p>
-    <w:p>
-      <w:pPr>
-        <w:pStyle w:val="ListParagraph"/>
-        <w:numPr>
-          <w:ilvl w:val="2"/>
-          <w:numId w:val="2"/>
-        </w:numPr>
-      </w:pPr>
+      <w:proofErr w:type="spellEnd"/>
+    </w:p>
+    <w:p>
+      <w:pPr>
+        <w:pStyle w:val="ListParagraph"/>
+        <w:numPr>
+          <w:ilvl w:val="2"/>
+          <w:numId w:val="2"/>
+        </w:numPr>
+      </w:pPr>
+      <w:proofErr w:type="spellStart"/>
       <w:r>
         <w:t>LongDescription</w:t>
       </w:r>
-    </w:p>
-    <w:p>
-      <w:pPr>
-        <w:pStyle w:val="ListParagraph"/>
-        <w:numPr>
-          <w:ilvl w:val="2"/>
-          <w:numId w:val="2"/>
-        </w:numPr>
-      </w:pPr>
+      <w:proofErr w:type="spellEnd"/>
+    </w:p>
+    <w:p>
+      <w:pPr>
+        <w:pStyle w:val="ListParagraph"/>
+        <w:numPr>
+          <w:ilvl w:val="2"/>
+          <w:numId w:val="2"/>
+        </w:numPr>
+      </w:pPr>
+      <w:proofErr w:type="spellStart"/>
       <w:r>
         <w:t>ShortDescription</w:t>
       </w:r>
-    </w:p>
-    <w:p>
-      <w:pPr>
-        <w:pStyle w:val="ListParagraph"/>
-        <w:numPr>
-          <w:ilvl w:val="2"/>
-          <w:numId w:val="2"/>
-        </w:numPr>
-      </w:pPr>
+      <w:proofErr w:type="spellEnd"/>
+    </w:p>
+    <w:p>
+      <w:pPr>
+        <w:pStyle w:val="ListParagraph"/>
+        <w:numPr>
+          <w:ilvl w:val="2"/>
+          <w:numId w:val="2"/>
+        </w:numPr>
+      </w:pPr>
+      <w:proofErr w:type="spellStart"/>
       <w:r>
         <w:t>DepartmentId</w:t>
       </w:r>
-    </w:p>
-    <w:p>
-      <w:pPr>
-        <w:pStyle w:val="ListParagraph"/>
-        <w:numPr>
-          <w:ilvl w:val="2"/>
-          <w:numId w:val="2"/>
-        </w:numPr>
-      </w:pPr>
+      <w:proofErr w:type="spellEnd"/>
+    </w:p>
+    <w:p>
+      <w:pPr>
+        <w:pStyle w:val="ListParagraph"/>
+        <w:numPr>
+          <w:ilvl w:val="2"/>
+          <w:numId w:val="2"/>
+        </w:numPr>
+      </w:pPr>
+      <w:proofErr w:type="spellStart"/>
       <w:r>
         <w:t>CategoryId</w:t>
       </w:r>
-    </w:p>
-    <w:p>
-      <w:pPr>
-        <w:pStyle w:val="ListParagraph"/>
-        <w:numPr>
-          <w:ilvl w:val="2"/>
-          <w:numId w:val="2"/>
-        </w:numPr>
-      </w:pPr>
+      <w:proofErr w:type="spellEnd"/>
+    </w:p>
+    <w:p>
+      <w:pPr>
+        <w:pStyle w:val="ListParagraph"/>
+        <w:numPr>
+          <w:ilvl w:val="2"/>
+          <w:numId w:val="2"/>
+        </w:numPr>
+      </w:pPr>
+      <w:proofErr w:type="spellStart"/>
       <w:r>
         <w:t>SubCategoryId</w:t>
       </w:r>
-    </w:p>
-    <w:p>
-      <w:pPr>
-        <w:pStyle w:val="ListParagraph"/>
-        <w:numPr>
-          <w:ilvl w:val="2"/>
-          <w:numId w:val="2"/>
-        </w:numPr>
-      </w:pPr>
+      <w:proofErr w:type="spellEnd"/>
+    </w:p>
+    <w:p>
+      <w:pPr>
+        <w:pStyle w:val="ListParagraph"/>
+        <w:numPr>
+          <w:ilvl w:val="2"/>
+          <w:numId w:val="2"/>
+        </w:numPr>
+      </w:pPr>
+      <w:proofErr w:type="spellStart"/>
       <w:r>
         <w:t>SupplierId</w:t>
       </w:r>
-    </w:p>
-    <w:p>
-      <w:pPr>
-        <w:pStyle w:val="ListParagraph"/>
-        <w:numPr>
-          <w:ilvl w:val="2"/>
-          <w:numId w:val="2"/>
-        </w:numPr>
-      </w:pPr>
+      <w:proofErr w:type="spellEnd"/>
+    </w:p>
+    <w:p>
+      <w:pPr>
+        <w:pStyle w:val="ListParagraph"/>
+        <w:numPr>
+          <w:ilvl w:val="2"/>
+          <w:numId w:val="2"/>
+        </w:numPr>
+      </w:pPr>
+      <w:proofErr w:type="spellStart"/>
       <w:r>
         <w:lastRenderedPageBreak/>
         <w:t>LargePacking</w:t>
       </w:r>
-    </w:p>
-    <w:p>
-      <w:pPr>
-        <w:pStyle w:val="ListParagraph"/>
-        <w:numPr>
-          <w:ilvl w:val="2"/>
-          <w:numId w:val="2"/>
-        </w:numPr>
-      </w:pPr>
+      <w:proofErr w:type="spellEnd"/>
+    </w:p>
+    <w:p>
+      <w:pPr>
+        <w:pStyle w:val="ListParagraph"/>
+        <w:numPr>
+          <w:ilvl w:val="2"/>
+          <w:numId w:val="2"/>
+        </w:numPr>
+      </w:pPr>
+      <w:proofErr w:type="spellStart"/>
       <w:r>
         <w:t>IsVatable</w:t>
       </w:r>
-    </w:p>
-    <w:p>
-      <w:pPr>
-        <w:pStyle w:val="ListParagraph"/>
-        <w:numPr>
-          <w:ilvl w:val="2"/>
-          <w:numId w:val="2"/>
-        </w:numPr>
-      </w:pPr>
+      <w:proofErr w:type="spellEnd"/>
+    </w:p>
+    <w:p>
+      <w:pPr>
+        <w:pStyle w:val="ListParagraph"/>
+        <w:numPr>
+          <w:ilvl w:val="2"/>
+          <w:numId w:val="2"/>
+        </w:numPr>
+      </w:pPr>
+      <w:proofErr w:type="spellStart"/>
       <w:r>
         <w:t>IsOpenPrice</w:t>
       </w:r>
-    </w:p>
-    <w:p>
-      <w:pPr>
-        <w:pStyle w:val="ListParagraph"/>
-        <w:numPr>
-          <w:ilvl w:val="2"/>
-          <w:numId w:val="2"/>
-        </w:numPr>
-      </w:pPr>
+      <w:proofErr w:type="spellEnd"/>
+    </w:p>
+    <w:p>
+      <w:pPr>
+        <w:pStyle w:val="ListParagraph"/>
+        <w:numPr>
+          <w:ilvl w:val="2"/>
+          <w:numId w:val="2"/>
+        </w:numPr>
+      </w:pPr>
+      <w:proofErr w:type="spellStart"/>
       <w:r>
         <w:t>IsInOpenDept</w:t>
       </w:r>
-    </w:p>
-    <w:p>
-      <w:pPr>
-        <w:pStyle w:val="ListParagraph"/>
-        <w:numPr>
-          <w:ilvl w:val="2"/>
-          <w:numId w:val="2"/>
-        </w:numPr>
-      </w:pPr>
+      <w:proofErr w:type="spellEnd"/>
+    </w:p>
+    <w:p>
+      <w:pPr>
+        <w:pStyle w:val="ListParagraph"/>
+        <w:numPr>
+          <w:ilvl w:val="2"/>
+          <w:numId w:val="2"/>
+        </w:numPr>
+      </w:pPr>
+      <w:proofErr w:type="spellStart"/>
       <w:r>
         <w:t>WithSerial</w:t>
       </w:r>
-    </w:p>
-    <w:p>
-      <w:pPr>
-        <w:pStyle w:val="ListParagraph"/>
-        <w:numPr>
-          <w:ilvl w:val="2"/>
-          <w:numId w:val="2"/>
-        </w:numPr>
-      </w:pPr>
+      <w:proofErr w:type="spellEnd"/>
+    </w:p>
+    <w:p>
+      <w:pPr>
+        <w:pStyle w:val="ListParagraph"/>
+        <w:numPr>
+          <w:ilvl w:val="2"/>
+          <w:numId w:val="2"/>
+        </w:numPr>
+      </w:pPr>
+      <w:proofErr w:type="spellStart"/>
       <w:r>
         <w:t>WithExpiry</w:t>
       </w:r>
-    </w:p>
-    <w:p>
-      <w:pPr>
-        <w:pStyle w:val="ListParagraph"/>
-        <w:numPr>
-          <w:ilvl w:val="1"/>
-          <w:numId w:val="2"/>
-        </w:numPr>
-      </w:pPr>
+      <w:proofErr w:type="spellEnd"/>
+    </w:p>
+    <w:p>
+      <w:pPr>
+        <w:pStyle w:val="ListParagraph"/>
+        <w:numPr>
+          <w:ilvl w:val="1"/>
+          <w:numId w:val="2"/>
+        </w:numPr>
+      </w:pPr>
+      <w:proofErr w:type="spellStart"/>
       <w:r>
         <w:t>ItemDetails</w:t>
       </w:r>
-    </w:p>
-    <w:p>
-      <w:pPr>
-        <w:pStyle w:val="ListParagraph"/>
-        <w:numPr>
-          <w:ilvl w:val="2"/>
-          <w:numId w:val="2"/>
-        </w:numPr>
-      </w:pPr>
+      <w:proofErr w:type="spellEnd"/>
+    </w:p>
+    <w:p>
+      <w:pPr>
+        <w:pStyle w:val="ListParagraph"/>
+        <w:numPr>
+          <w:ilvl w:val="2"/>
+          <w:numId w:val="2"/>
+        </w:numPr>
+      </w:pPr>
+      <w:proofErr w:type="spellStart"/>
       <w:r>
         <w:t>ItemDetailId</w:t>
       </w:r>
-    </w:p>
-    <w:p>
-      <w:pPr>
-        <w:pStyle w:val="ListParagraph"/>
-        <w:numPr>
-          <w:ilvl w:val="2"/>
-          <w:numId w:val="2"/>
-        </w:numPr>
-      </w:pPr>
+      <w:proofErr w:type="spellEnd"/>
+    </w:p>
+    <w:p>
+      <w:pPr>
+        <w:pStyle w:val="ListParagraph"/>
+        <w:numPr>
+          <w:ilvl w:val="2"/>
+          <w:numId w:val="2"/>
+        </w:numPr>
+      </w:pPr>
+      <w:proofErr w:type="spellStart"/>
       <w:r>
         <w:t>ItemDetailCode</w:t>
       </w:r>
-    </w:p>
-    <w:p>
-      <w:pPr>
-        <w:pStyle w:val="ListParagraph"/>
-        <w:numPr>
-          <w:ilvl w:val="2"/>
-          <w:numId w:val="2"/>
-        </w:numPr>
-      </w:pPr>
+      <w:proofErr w:type="spellEnd"/>
+    </w:p>
+    <w:p>
+      <w:pPr>
+        <w:pStyle w:val="ListParagraph"/>
+        <w:numPr>
+          <w:ilvl w:val="2"/>
+          <w:numId w:val="2"/>
+        </w:numPr>
+      </w:pPr>
+      <w:proofErr w:type="spellStart"/>
       <w:r>
         <w:t>ItemDetailStockNumber</w:t>
       </w:r>
-    </w:p>
-    <w:p>
-      <w:pPr>
-        <w:pStyle w:val="ListParagraph"/>
-        <w:numPr>
-          <w:ilvl w:val="2"/>
-          <w:numId w:val="2"/>
-        </w:numPr>
-      </w:pPr>
+      <w:proofErr w:type="spellEnd"/>
+    </w:p>
+    <w:p>
+      <w:pPr>
+        <w:pStyle w:val="ListParagraph"/>
+        <w:numPr>
+          <w:ilvl w:val="2"/>
+          <w:numId w:val="2"/>
+        </w:numPr>
+      </w:pPr>
+      <w:proofErr w:type="spellStart"/>
       <w:r>
         <w:t>UnitId</w:t>
       </w:r>
+      <w:proofErr w:type="spellEnd"/>
     </w:p>
     <w:p>
       <w:pPr>
@@ -641,69 +686,81 @@
           <w:numId w:val="2"/>
         </w:numPr>
       </w:pPr>
+      <w:proofErr w:type="spellStart"/>
       <w:r>
         <w:t>MaxInventory</w:t>
       </w:r>
-    </w:p>
-    <w:p>
-      <w:pPr>
-        <w:pStyle w:val="ListParagraph"/>
-        <w:numPr>
-          <w:ilvl w:val="2"/>
-          <w:numId w:val="2"/>
-        </w:numPr>
-      </w:pPr>
+      <w:proofErr w:type="spellEnd"/>
+    </w:p>
+    <w:p>
+      <w:pPr>
+        <w:pStyle w:val="ListParagraph"/>
+        <w:numPr>
+          <w:ilvl w:val="2"/>
+          <w:numId w:val="2"/>
+        </w:numPr>
+      </w:pPr>
+      <w:proofErr w:type="spellStart"/>
       <w:r>
         <w:t>MinInventory</w:t>
       </w:r>
-    </w:p>
-    <w:p>
-      <w:pPr>
-        <w:pStyle w:val="ListParagraph"/>
-        <w:numPr>
-          <w:ilvl w:val="2"/>
-          <w:numId w:val="2"/>
-        </w:numPr>
-      </w:pPr>
+      <w:proofErr w:type="spellEnd"/>
+    </w:p>
+    <w:p>
+      <w:pPr>
+        <w:pStyle w:val="ListParagraph"/>
+        <w:numPr>
+          <w:ilvl w:val="2"/>
+          <w:numId w:val="2"/>
+        </w:numPr>
+      </w:pPr>
+      <w:proofErr w:type="spellStart"/>
       <w:r>
         <w:t>BegQuantity</w:t>
       </w:r>
-    </w:p>
-    <w:p>
-      <w:pPr>
-        <w:pStyle w:val="ListParagraph"/>
-        <w:numPr>
-          <w:ilvl w:val="2"/>
-          <w:numId w:val="2"/>
-        </w:numPr>
-      </w:pPr>
+      <w:proofErr w:type="spellEnd"/>
+    </w:p>
+    <w:p>
+      <w:pPr>
+        <w:pStyle w:val="ListParagraph"/>
+        <w:numPr>
+          <w:ilvl w:val="2"/>
+          <w:numId w:val="2"/>
+        </w:numPr>
+      </w:pPr>
+      <w:proofErr w:type="spellStart"/>
       <w:r>
         <w:t>PostDate</w:t>
       </w:r>
-    </w:p>
-    <w:p>
-      <w:pPr>
-        <w:pStyle w:val="ListParagraph"/>
-        <w:numPr>
-          <w:ilvl w:val="2"/>
-          <w:numId w:val="2"/>
-        </w:numPr>
-      </w:pPr>
+      <w:proofErr w:type="spellEnd"/>
+    </w:p>
+    <w:p>
+      <w:pPr>
+        <w:pStyle w:val="ListParagraph"/>
+        <w:numPr>
+          <w:ilvl w:val="2"/>
+          <w:numId w:val="2"/>
+        </w:numPr>
+      </w:pPr>
+      <w:proofErr w:type="spellStart"/>
       <w:r>
         <w:t>ListCost</w:t>
       </w:r>
-    </w:p>
-    <w:p>
-      <w:pPr>
-        <w:pStyle w:val="ListParagraph"/>
-        <w:numPr>
-          <w:ilvl w:val="2"/>
-          <w:numId w:val="2"/>
-        </w:numPr>
-      </w:pPr>
+      <w:proofErr w:type="spellEnd"/>
+    </w:p>
+    <w:p>
+      <w:pPr>
+        <w:pStyle w:val="ListParagraph"/>
+        <w:numPr>
+          <w:ilvl w:val="2"/>
+          <w:numId w:val="2"/>
+        </w:numPr>
+      </w:pPr>
+      <w:proofErr w:type="spellStart"/>
       <w:r>
         <w:t>NetCost</w:t>
       </w:r>
+      <w:proofErr w:type="spellEnd"/>
     </w:p>
     <w:p>
       <w:pPr>
@@ -809,129 +866,151 @@
           <w:numId w:val="2"/>
         </w:numPr>
       </w:pPr>
+      <w:proofErr w:type="spellStart"/>
       <w:r>
         <w:t>LastUpdate</w:t>
       </w:r>
-    </w:p>
-    <w:p>
-      <w:pPr>
-        <w:pStyle w:val="ListParagraph"/>
-        <w:numPr>
-          <w:ilvl w:val="2"/>
-          <w:numId w:val="2"/>
-        </w:numPr>
-      </w:pPr>
+      <w:proofErr w:type="spellEnd"/>
+    </w:p>
+    <w:p>
+      <w:pPr>
+        <w:pStyle w:val="ListParagraph"/>
+        <w:numPr>
+          <w:ilvl w:val="2"/>
+          <w:numId w:val="2"/>
+        </w:numPr>
+      </w:pPr>
+      <w:proofErr w:type="spellStart"/>
       <w:r>
         <w:t>DiscountPrice</w:t>
       </w:r>
-    </w:p>
-    <w:p>
-      <w:pPr>
-        <w:pStyle w:val="ListParagraph"/>
-        <w:numPr>
-          <w:ilvl w:val="2"/>
-          <w:numId w:val="2"/>
-        </w:numPr>
-      </w:pPr>
+      <w:proofErr w:type="spellEnd"/>
+    </w:p>
+    <w:p>
+      <w:pPr>
+        <w:pStyle w:val="ListParagraph"/>
+        <w:numPr>
+          <w:ilvl w:val="2"/>
+          <w:numId w:val="2"/>
+        </w:numPr>
+      </w:pPr>
+      <w:proofErr w:type="spellStart"/>
       <w:r>
         <w:t>DiscountAmount</w:t>
       </w:r>
-    </w:p>
-    <w:p>
-      <w:pPr>
-        <w:pStyle w:val="ListParagraph"/>
-        <w:numPr>
-          <w:ilvl w:val="2"/>
-          <w:numId w:val="2"/>
-        </w:numPr>
-      </w:pPr>
+      <w:proofErr w:type="spellEnd"/>
+    </w:p>
+    <w:p>
+      <w:pPr>
+        <w:pStyle w:val="ListParagraph"/>
+        <w:numPr>
+          <w:ilvl w:val="2"/>
+          <w:numId w:val="2"/>
+        </w:numPr>
+      </w:pPr>
+      <w:proofErr w:type="spellStart"/>
       <w:r>
         <w:t>StartDate</w:t>
       </w:r>
-    </w:p>
-    <w:p>
-      <w:pPr>
-        <w:pStyle w:val="ListParagraph"/>
-        <w:numPr>
-          <w:ilvl w:val="2"/>
-          <w:numId w:val="2"/>
-        </w:numPr>
-      </w:pPr>
+      <w:proofErr w:type="spellEnd"/>
+    </w:p>
+    <w:p>
+      <w:pPr>
+        <w:pStyle w:val="ListParagraph"/>
+        <w:numPr>
+          <w:ilvl w:val="2"/>
+          <w:numId w:val="2"/>
+        </w:numPr>
+      </w:pPr>
+      <w:proofErr w:type="spellStart"/>
       <w:r>
         <w:t>StartTime</w:t>
       </w:r>
-    </w:p>
-    <w:p>
-      <w:pPr>
-        <w:pStyle w:val="ListParagraph"/>
-        <w:numPr>
-          <w:ilvl w:val="2"/>
-          <w:numId w:val="2"/>
-        </w:numPr>
-      </w:pPr>
+      <w:proofErr w:type="spellEnd"/>
+    </w:p>
+    <w:p>
+      <w:pPr>
+        <w:pStyle w:val="ListParagraph"/>
+        <w:numPr>
+          <w:ilvl w:val="2"/>
+          <w:numId w:val="2"/>
+        </w:numPr>
+      </w:pPr>
+      <w:proofErr w:type="spellStart"/>
       <w:r>
         <w:t>EndDate</w:t>
       </w:r>
-    </w:p>
-    <w:p>
-      <w:pPr>
-        <w:pStyle w:val="ListParagraph"/>
-        <w:numPr>
-          <w:ilvl w:val="2"/>
-          <w:numId w:val="2"/>
-        </w:numPr>
-      </w:pPr>
+      <w:proofErr w:type="spellEnd"/>
+    </w:p>
+    <w:p>
+      <w:pPr>
+        <w:pStyle w:val="ListParagraph"/>
+        <w:numPr>
+          <w:ilvl w:val="2"/>
+          <w:numId w:val="2"/>
+        </w:numPr>
+      </w:pPr>
+      <w:proofErr w:type="spellStart"/>
       <w:r>
         <w:t>EndTime</w:t>
       </w:r>
-    </w:p>
-    <w:p>
-      <w:pPr>
-        <w:pStyle w:val="ListParagraph"/>
-        <w:numPr>
-          <w:ilvl w:val="2"/>
-          <w:numId w:val="2"/>
-        </w:numPr>
-      </w:pPr>
+      <w:proofErr w:type="spellEnd"/>
+    </w:p>
+    <w:p>
+      <w:pPr>
+        <w:pStyle w:val="ListParagraph"/>
+        <w:numPr>
+          <w:ilvl w:val="2"/>
+          <w:numId w:val="2"/>
+        </w:numPr>
+      </w:pPr>
+      <w:proofErr w:type="spellStart"/>
       <w:r>
         <w:t>LastDateSO</w:t>
       </w:r>
-    </w:p>
-    <w:p>
-      <w:pPr>
-        <w:pStyle w:val="ListParagraph"/>
-        <w:numPr>
-          <w:ilvl w:val="2"/>
-          <w:numId w:val="2"/>
-        </w:numPr>
-      </w:pPr>
+      <w:proofErr w:type="spellEnd"/>
+    </w:p>
+    <w:p>
+      <w:pPr>
+        <w:pStyle w:val="ListParagraph"/>
+        <w:numPr>
+          <w:ilvl w:val="2"/>
+          <w:numId w:val="2"/>
+        </w:numPr>
+      </w:pPr>
+      <w:proofErr w:type="spellStart"/>
       <w:r>
         <w:t>NotActive</w:t>
       </w:r>
-    </w:p>
-    <w:p>
-      <w:pPr>
-        <w:pStyle w:val="ListParagraph"/>
-        <w:numPr>
-          <w:ilvl w:val="2"/>
-          <w:numId w:val="2"/>
-        </w:numPr>
-      </w:pPr>
+      <w:proofErr w:type="spellEnd"/>
+    </w:p>
+    <w:p>
+      <w:pPr>
+        <w:pStyle w:val="ListParagraph"/>
+        <w:numPr>
+          <w:ilvl w:val="2"/>
+          <w:numId w:val="2"/>
+        </w:numPr>
+      </w:pPr>
+      <w:proofErr w:type="spellStart"/>
       <w:r>
         <w:t>XItem</w:t>
       </w:r>
-    </w:p>
-    <w:p>
-      <w:pPr>
-        <w:pStyle w:val="ListParagraph"/>
-        <w:numPr>
-          <w:ilvl w:val="2"/>
-          <w:numId w:val="2"/>
-        </w:numPr>
-      </w:pPr>
+      <w:proofErr w:type="spellEnd"/>
+    </w:p>
+    <w:p>
+      <w:pPr>
+        <w:pStyle w:val="ListParagraph"/>
+        <w:numPr>
+          <w:ilvl w:val="2"/>
+          <w:numId w:val="2"/>
+        </w:numPr>
+      </w:pPr>
+      <w:proofErr w:type="spellStart"/>
       <w:r>
         <w:t>OpenDepartment</w:t>
       </w:r>
+      <w:proofErr w:type="spellEnd"/>
     </w:p>
     <w:p>
       <w:pPr>
@@ -977,10 +1056,12 @@
           <w:numId w:val="2"/>
         </w:numPr>
       </w:pPr>
+      <w:proofErr w:type="spellStart"/>
       <w:r>
         <w:lastRenderedPageBreak/>
         <w:t>DepartmentId</w:t>
       </w:r>
+      <w:proofErr w:type="spellEnd"/>
     </w:p>
     <w:p>
       <w:pPr>
@@ -1002,9 +1083,11 @@
           <w:numId w:val="2"/>
         </w:numPr>
       </w:pPr>
+      <w:proofErr w:type="spellStart"/>
       <w:r>
         <w:t>BackColor</w:t>
       </w:r>
+      <w:proofErr w:type="spellEnd"/>
     </w:p>
     <w:p>
       <w:pPr>
@@ -1038,9 +1121,11 @@
           <w:numId w:val="2"/>
         </w:numPr>
       </w:pPr>
+      <w:proofErr w:type="spellStart"/>
       <w:r>
         <w:t>CategoryId</w:t>
       </w:r>
+      <w:proofErr w:type="spellEnd"/>
     </w:p>
     <w:p>
       <w:pPr>
@@ -1086,9 +1171,11 @@
           <w:numId w:val="2"/>
         </w:numPr>
       </w:pPr>
+      <w:proofErr w:type="spellStart"/>
       <w:r>
         <w:t>SubCategoryId</w:t>
       </w:r>
+      <w:proofErr w:type="spellEnd"/>
     </w:p>
     <w:p>
       <w:pPr>
@@ -1134,9 +1221,11 @@
           <w:numId w:val="2"/>
         </w:numPr>
       </w:pPr>
+      <w:proofErr w:type="spellStart"/>
       <w:r>
         <w:t>SupplierId</w:t>
       </w:r>
+      <w:proofErr w:type="spellEnd"/>
     </w:p>
     <w:p>
       <w:pPr>
@@ -1185,9 +1274,11 @@
           <w:numId w:val="2"/>
         </w:numPr>
       </w:pPr>
+      <w:proofErr w:type="spellStart"/>
       <w:r>
         <w:t>BrandId</w:t>
       </w:r>
+      <w:proofErr w:type="spellEnd"/>
     </w:p>
     <w:p>
       <w:pPr>
@@ -1236,9 +1327,11 @@
           <w:numId w:val="2"/>
         </w:numPr>
       </w:pPr>
+      <w:proofErr w:type="spellStart"/>
       <w:r>
         <w:t>Purposeid</w:t>
       </w:r>
+      <w:proofErr w:type="spellEnd"/>
     </w:p>
     <w:p>
       <w:pPr>
@@ -1284,9 +1377,11 @@
           <w:numId w:val="2"/>
         </w:numPr>
       </w:pPr>
+      <w:proofErr w:type="spellStart"/>
       <w:r>
         <w:t>PaymentTypeId</w:t>
       </w:r>
+      <w:proofErr w:type="spellEnd"/>
     </w:p>
     <w:p>
       <w:pPr>
@@ -1347,9 +1442,11 @@
           <w:numId w:val="2"/>
         </w:numPr>
       </w:pPr>
+      <w:proofErr w:type="spellStart"/>
       <w:r>
         <w:t>Locationid</w:t>
       </w:r>
+      <w:proofErr w:type="spellEnd"/>
     </w:p>
     <w:p>
       <w:pPr>
@@ -1372,6 +1469,105 @@
         </w:numPr>
       </w:pPr>
       <w:r>
+        <w:t xml:space="preserve">Position Entry --------------------------------------------------&gt;  </w:t>
+      </w:r>
+    </w:p>
+    <w:p>
+      <w:pPr>
+        <w:pStyle w:val="ListParagraph"/>
+        <w:numPr>
+          <w:ilvl w:val="2"/>
+          <w:numId w:val="2"/>
+        </w:numPr>
+      </w:pPr>
+      <w:proofErr w:type="spellStart"/>
+      <w:r>
+        <w:t>PositionID</w:t>
+      </w:r>
+      <w:proofErr w:type="spellEnd"/>
+    </w:p>
+    <w:p>
+      <w:pPr>
+        <w:pStyle w:val="ListParagraph"/>
+        <w:numPr>
+          <w:ilvl w:val="2"/>
+          <w:numId w:val="2"/>
+        </w:numPr>
+      </w:pPr>
+      <w:proofErr w:type="spellStart"/>
+      <w:r>
+        <w:t>PositionName</w:t>
+      </w:r>
+      <w:proofErr w:type="spellEnd"/>
+    </w:p>
+    <w:p>
+      <w:pPr>
+        <w:pStyle w:val="ListParagraph"/>
+        <w:numPr>
+          <w:ilvl w:val="0"/>
+          <w:numId w:val="2"/>
+        </w:numPr>
+      </w:pPr>
+      <w:r>
+        <w:t xml:space="preserve">Module/Role  Entry --------------------------------------------------&gt;  </w:t>
+      </w:r>
+    </w:p>
+    <w:p>
+      <w:pPr>
+        <w:pStyle w:val="ListParagraph"/>
+        <w:numPr>
+          <w:ilvl w:val="2"/>
+          <w:numId w:val="2"/>
+        </w:numPr>
+      </w:pPr>
+      <w:proofErr w:type="spellStart"/>
+      <w:r>
+        <w:t>ModuleID</w:t>
+      </w:r>
+      <w:proofErr w:type="spellEnd"/>
+    </w:p>
+    <w:p>
+      <w:pPr>
+        <w:pStyle w:val="ListParagraph"/>
+        <w:numPr>
+          <w:ilvl w:val="2"/>
+          <w:numId w:val="2"/>
+        </w:numPr>
+      </w:pPr>
+      <w:proofErr w:type="spellStart"/>
+      <w:r>
+        <w:t>RoleName</w:t>
+      </w:r>
+      <w:proofErr w:type="spellEnd"/>
+    </w:p>
+    <w:p>
+      <w:pPr>
+        <w:pStyle w:val="ListParagraph"/>
+        <w:ind w:left="2160"/>
+      </w:pPr>
+    </w:p>
+    <w:p>
+      <w:pPr>
+        <w:pStyle w:val="ListParagraph"/>
+        <w:ind w:left="2160"/>
+      </w:pPr>
+    </w:p>
+    <w:p>
+      <w:pPr>
+        <w:pStyle w:val="ListParagraph"/>
+        <w:ind w:left="2160"/>
+      </w:pPr>
+    </w:p>
+    <w:p>
+      <w:pPr>
+        <w:pStyle w:val="ListParagraph"/>
+        <w:numPr>
+          <w:ilvl w:val="0"/>
+          <w:numId w:val="2"/>
+        </w:numPr>
+      </w:pPr>
+      <w:r>
+        <w:lastRenderedPageBreak/>
         <w:t>Users Entry</w:t>
       </w:r>
     </w:p>
@@ -1395,9 +1591,11 @@
           <w:numId w:val="2"/>
         </w:numPr>
       </w:pPr>
+      <w:proofErr w:type="spellStart"/>
       <w:r>
         <w:t>UserDescription</w:t>
       </w:r>
+      <w:proofErr w:type="spellEnd"/>
     </w:p>
     <w:p>
       <w:pPr>
@@ -1419,21 +1617,25 @@
           <w:numId w:val="2"/>
         </w:numPr>
       </w:pPr>
+      <w:proofErr w:type="spellStart"/>
       <w:r>
         <w:t>PositionId</w:t>
       </w:r>
-    </w:p>
-    <w:p>
-      <w:pPr>
-        <w:pStyle w:val="ListParagraph"/>
-        <w:numPr>
-          <w:ilvl w:val="2"/>
-          <w:numId w:val="2"/>
-        </w:numPr>
-      </w:pPr>
+      <w:proofErr w:type="spellEnd"/>
+    </w:p>
+    <w:p>
+      <w:pPr>
+        <w:pStyle w:val="ListParagraph"/>
+        <w:numPr>
+          <w:ilvl w:val="2"/>
+          <w:numId w:val="2"/>
+        </w:numPr>
+      </w:pPr>
+      <w:proofErr w:type="spellStart"/>
       <w:r>
         <w:t>AccessLevel</w:t>
       </w:r>
+      <w:proofErr w:type="spellEnd"/>
     </w:p>
     <w:p>
       <w:pPr>
@@ -1455,9 +1657,11 @@
           <w:numId w:val="2"/>
         </w:numPr>
       </w:pPr>
+      <w:proofErr w:type="spellStart"/>
       <w:r>
         <w:t>ModuleId</w:t>
       </w:r>
+      <w:proofErr w:type="spellEnd"/>
     </w:p>
     <w:p>
       <w:pPr>
@@ -1467,9 +1671,11 @@
           <w:numId w:val="2"/>
         </w:numPr>
       </w:pPr>
+      <w:proofErr w:type="spellStart"/>
       <w:r>
         <w:t>HasAccess</w:t>
       </w:r>
+      <w:proofErr w:type="spellEnd"/>
     </w:p>
     <w:p>
       <w:pPr>
@@ -1480,7 +1686,6 @@
         </w:numPr>
       </w:pPr>
       <w:r>
-        <w:lastRenderedPageBreak/>
         <w:t>Units Entry</w:t>
       </w:r>
     </w:p>
@@ -1504,9 +1709,11 @@
           <w:numId w:val="2"/>
         </w:numPr>
       </w:pPr>
+      <w:proofErr w:type="spellStart"/>
       <w:r>
         <w:t>UnitID</w:t>
       </w:r>
+      <w:proofErr w:type="spellEnd"/>
     </w:p>
     <w:p>
       <w:pPr>

</xml_diff>